<commit_message>
Update DocumentoHC.docx and DocumentoHC.pdf files
Replaces the existing DocumentoHC.docx and DocumentoHC.pdf files with updated versions. The changes may include content or formatting updates to the documents.
</commit_message>
<xml_diff>
--- a/DocumentoHC.docx
+++ b/DocumentoHC.docx
@@ -4,76 +4,345 @@
   <w:body>
     <w:p>
       <w:pPr>
+        <w:pStyle w:val="Ttulo1"/>
+        <w:rPr>
+          <w:lang w:val="en-GB"/>
+        </w:rPr>
+      </w:pPr>
+      <w:proofErr w:type="spellStart"/>
+      <w:r>
+        <w:rPr>
+          <w:lang w:val="en-GB"/>
+        </w:rPr>
+        <w:t>Empresa</w:t>
+      </w:r>
+      <w:proofErr w:type="spellEnd"/>
+    </w:p>
+    <w:p>
+      <w:pPr>
         <w:pStyle w:val="Ttulo"/>
         <w:ind w:left="0"/>
-      </w:pPr>
-      <w:r>
+        <w:jc w:val="left"/>
         <w:rPr>
           <w:spacing w:val="-12"/>
-        </w:rPr>
-        <w:t>TÍTULO</w:t>
-      </w:r>
-      <w:r>
-        <w:rPr>
-          <w:spacing w:val="-28"/>
-        </w:rPr>
+          <w:lang w:val="en-GB"/>
+        </w:rPr>
+      </w:pPr>
+    </w:p>
+    <w:p>
+      <w:pPr>
+        <w:rPr>
+          <w:sz w:val="36"/>
+          <w:szCs w:val="36"/>
+        </w:rPr>
+      </w:pPr>
+      <w:r>
+        <w:rPr>
+          <w:noProof/>
+          <w:sz w:val="36"/>
+          <w:szCs w:val="36"/>
+          <w:lang w:val="en-GB"/>
+        </w:rPr>
+        <w:drawing>
+          <wp:anchor distT="0" distB="0" distL="114300" distR="114300" simplePos="0" relativeHeight="251666944" behindDoc="1" locked="0" layoutInCell="1" allowOverlap="1" wp14:anchorId="375D97F3" wp14:editId="3B666478">
+            <wp:simplePos x="0" y="0"/>
+            <wp:positionH relativeFrom="column">
+              <wp:posOffset>-142875</wp:posOffset>
+            </wp:positionH>
+            <wp:positionV relativeFrom="paragraph">
+              <wp:posOffset>-457835</wp:posOffset>
+            </wp:positionV>
+            <wp:extent cx="1203960" cy="1112520"/>
+            <wp:effectExtent l="0" t="0" r="0" b="0"/>
+            <wp:wrapTight wrapText="bothSides">
+              <wp:wrapPolygon edited="0">
+                <wp:start x="7861" y="1110"/>
+                <wp:lineTo x="5468" y="2959"/>
+                <wp:lineTo x="1709" y="6658"/>
+                <wp:lineTo x="1025" y="14055"/>
+                <wp:lineTo x="4785" y="19603"/>
+                <wp:lineTo x="8203" y="21082"/>
+                <wp:lineTo x="9228" y="21082"/>
+                <wp:lineTo x="11962" y="21082"/>
+                <wp:lineTo x="12646" y="21082"/>
+                <wp:lineTo x="16747" y="19603"/>
+                <wp:lineTo x="20165" y="13685"/>
+                <wp:lineTo x="19823" y="7027"/>
+                <wp:lineTo x="15722" y="2959"/>
+                <wp:lineTo x="13329" y="1110"/>
+                <wp:lineTo x="7861" y="1110"/>
+              </wp:wrapPolygon>
+            </wp:wrapTight>
+            <wp:docPr id="941166093" name="Imagen 1"/>
+            <wp:cNvGraphicFramePr>
+              <a:graphicFrameLocks xmlns:a="http://schemas.openxmlformats.org/drawingml/2006/main" noChangeAspect="1"/>
+            </wp:cNvGraphicFramePr>
+            <a:graphic xmlns:a="http://schemas.openxmlformats.org/drawingml/2006/main">
+              <a:graphicData uri="http://schemas.openxmlformats.org/drawingml/2006/picture">
+                <pic:pic xmlns:pic="http://schemas.openxmlformats.org/drawingml/2006/picture">
+                  <pic:nvPicPr>
+                    <pic:cNvPr id="0" name="Picture 1"/>
+                    <pic:cNvPicPr>
+                      <a:picLocks noChangeAspect="1" noChangeArrowheads="1"/>
+                    </pic:cNvPicPr>
+                  </pic:nvPicPr>
+                  <pic:blipFill rotWithShape="1">
+                    <a:blip r:embed="rId5" cstate="print">
+                      <a:extLst>
+                        <a:ext uri="{28A0092B-C50C-407E-A947-70E740481C1C}">
+                          <a14:useLocalDpi xmlns:a14="http://schemas.microsoft.com/office/drawing/2010/main" val="0"/>
+                        </a:ext>
+                      </a:extLst>
+                    </a:blip>
+                    <a:srcRect b="7595"/>
+                    <a:stretch>
+                      <a:fillRect/>
+                    </a:stretch>
+                  </pic:blipFill>
+                  <pic:spPr bwMode="auto">
+                    <a:xfrm>
+                      <a:off x="0" y="0"/>
+                      <a:ext cx="1203960" cy="1112520"/>
+                    </a:xfrm>
+                    <a:prstGeom prst="rect">
+                      <a:avLst/>
+                    </a:prstGeom>
+                    <a:noFill/>
+                    <a:ln>
+                      <a:noFill/>
+                    </a:ln>
+                    <a:extLst>
+                      <a:ext uri="{53640926-AAD7-44D8-BBD7-CCE9431645EC}">
+                        <a14:shadowObscured xmlns:a14="http://schemas.microsoft.com/office/drawing/2010/main"/>
+                      </a:ext>
+                    </a:extLst>
+                  </pic:spPr>
+                </pic:pic>
+              </a:graphicData>
+            </a:graphic>
+            <wp14:sizeRelH relativeFrom="margin">
+              <wp14:pctWidth>0</wp14:pctWidth>
+            </wp14:sizeRelH>
+            <wp14:sizeRelV relativeFrom="margin">
+              <wp14:pctHeight>0</wp14:pctHeight>
+            </wp14:sizeRelV>
+          </wp:anchor>
+        </w:drawing>
+      </w:r>
+      <w:r>
+        <w:rPr>
+          <w:sz w:val="36"/>
+          <w:szCs w:val="36"/>
+        </w:rPr>
+        <w:t xml:space="preserve">Brave </w:t>
+      </w:r>
+      <w:proofErr w:type="spellStart"/>
+      <w:r>
+        <w:rPr>
+          <w:sz w:val="36"/>
+          <w:szCs w:val="36"/>
+        </w:rPr>
+        <w:t>Buttons</w:t>
+      </w:r>
+      <w:proofErr w:type="spellEnd"/>
+    </w:p>
+    <w:p>
+      <w:pPr>
+        <w:pStyle w:val="Ttulo"/>
+        <w:ind w:left="0"/>
+        <w:jc w:val="left"/>
+        <w:rPr>
+          <w:spacing w:val="-12"/>
+        </w:rPr>
+      </w:pPr>
+    </w:p>
+    <w:p>
+      <w:pPr>
+        <w:pStyle w:val="Ttulo1"/>
+      </w:pPr>
+      <w:r>
+        <w:t>Miembros</w:t>
+      </w:r>
+    </w:p>
+    <w:p>
+      <w:pPr>
+        <w:pStyle w:val="Prrafodelista"/>
+        <w:numPr>
+          <w:ilvl w:val="0"/>
+          <w:numId w:val="24"/>
+        </w:numPr>
+        <w:spacing w:line="276" w:lineRule="auto"/>
+      </w:pPr>
+      <w:r>
+        <w:rPr>
+          <w:b/>
+          <w:bCs/>
+        </w:rPr>
+        <w:t>Guillermo</w:t>
+      </w:r>
+      <w:r>
         <w:t xml:space="preserve"> </w:t>
       </w:r>
       <w:r>
         <w:rPr>
+          <w:b/>
+          <w:bCs/>
+        </w:rPr>
+        <w:t>Pichaco</w:t>
+      </w:r>
+      <w:r>
+        <w:t xml:space="preserve"> </w:t>
+      </w:r>
+      <w:r>
+        <w:rPr>
+          <w:b/>
+          <w:bCs/>
+        </w:rPr>
+        <w:t>Panal</w:t>
+      </w:r>
+      <w:r>
+        <w:t xml:space="preserve">: </w:t>
+      </w:r>
+      <w:r>
+        <w:t>Programación y diseño de juego / niveles</w:t>
+      </w:r>
+      <w:r>
+        <w:t>. Diseño de sonido.</w:t>
+      </w:r>
+    </w:p>
+    <w:p>
+      <w:pPr>
+        <w:pStyle w:val="Prrafodelista"/>
+        <w:numPr>
+          <w:ilvl w:val="0"/>
+          <w:numId w:val="24"/>
+        </w:numPr>
+        <w:spacing w:line="276" w:lineRule="auto"/>
+      </w:pPr>
+      <w:r>
+        <w:rPr>
+          <w:b/>
+          <w:bCs/>
+        </w:rPr>
+        <w:t>Pablo</w:t>
+      </w:r>
+      <w:r>
+        <w:t xml:space="preserve"> </w:t>
+      </w:r>
+      <w:proofErr w:type="spellStart"/>
+      <w:r>
+        <w:rPr>
+          <w:b/>
+          <w:bCs/>
+        </w:rPr>
+        <w:t>Senciales</w:t>
+      </w:r>
+      <w:proofErr w:type="spellEnd"/>
+      <w:r>
+        <w:t xml:space="preserve"> </w:t>
+      </w:r>
+      <w:r>
+        <w:rPr>
+          <w:b/>
+          <w:bCs/>
+        </w:rPr>
+        <w:t>de</w:t>
+      </w:r>
+      <w:r>
+        <w:t xml:space="preserve"> </w:t>
+      </w:r>
+      <w:r>
+        <w:rPr>
+          <w:b/>
+          <w:bCs/>
+        </w:rPr>
+        <w:t>la</w:t>
+      </w:r>
+      <w:r>
+        <w:t xml:space="preserve"> </w:t>
+      </w:r>
+      <w:r>
+        <w:rPr>
+          <w:b/>
+          <w:bCs/>
+        </w:rPr>
+        <w:t>Higuera</w:t>
+      </w:r>
+      <w:r>
+        <w:t xml:space="preserve">: </w:t>
+      </w:r>
+      <w:r>
+        <w:t>Programación y diseño de juego / niveles</w:t>
+      </w:r>
+    </w:p>
+    <w:p>
+      <w:pPr>
+        <w:pStyle w:val="Prrafodelista"/>
+        <w:numPr>
+          <w:ilvl w:val="0"/>
+          <w:numId w:val="24"/>
+        </w:numPr>
+        <w:spacing w:line="276" w:lineRule="auto"/>
+      </w:pPr>
+      <w:r>
+        <w:rPr>
+          <w:b/>
+          <w:bCs/>
+        </w:rPr>
+        <w:t>Adrián</w:t>
+      </w:r>
+      <w:r>
+        <w:t xml:space="preserve"> </w:t>
+      </w:r>
+      <w:r>
+        <w:rPr>
+          <w:b/>
+          <w:bCs/>
+        </w:rPr>
+        <w:t>Camacho</w:t>
+      </w:r>
+      <w:r>
+        <w:t xml:space="preserve"> </w:t>
+      </w:r>
+      <w:proofErr w:type="spellStart"/>
+      <w:r>
+        <w:rPr>
+          <w:b/>
+          <w:bCs/>
+        </w:rPr>
+        <w:t>Ferrezuelo</w:t>
+      </w:r>
+      <w:proofErr w:type="spellEnd"/>
+      <w:r>
+        <w:t xml:space="preserve">: </w:t>
+      </w:r>
+      <w:r>
+        <w:t>Interfaces de usuario (UI), diseño de sonido y animaciones</w:t>
+      </w:r>
+    </w:p>
+    <w:p>
+      <w:pPr>
+        <w:spacing w:line="276" w:lineRule="auto"/>
+      </w:pPr>
+    </w:p>
+    <w:p>
+      <w:pPr>
+        <w:pStyle w:val="Ttulo"/>
+        <w:ind w:left="0"/>
+        <w:rPr>
+          <w:b/>
+          <w:bCs/>
+          <w:lang w:val="en-GB"/>
+        </w:rPr>
+      </w:pPr>
+      <w:r>
+        <w:rPr>
+          <w:b/>
+          <w:bCs/>
           <w:spacing w:val="-12"/>
-        </w:rPr>
-        <w:t>DEL</w:t>
-      </w:r>
-      <w:r>
-        <w:rPr>
-          <w:spacing w:val="-28"/>
-        </w:rPr>
-        <w:t xml:space="preserve"> </w:t>
-      </w:r>
-      <w:r>
-        <w:rPr>
-          <w:spacing w:val="-12"/>
-        </w:rPr>
-        <w:t>JUEGO</w:t>
-      </w:r>
-    </w:p>
-    <w:p>
-      <w:pPr>
-        <w:pStyle w:val="Textoindependiente"/>
-        <w:spacing w:before="17"/>
-        <w:ind w:right="21"/>
-        <w:jc w:val="center"/>
-      </w:pPr>
-      <w:r>
-        <w:rPr>
-          <w:spacing w:val="-4"/>
-        </w:rPr>
-        <w:t>CONCEPTO</w:t>
-      </w:r>
-      <w:r>
-        <w:rPr>
-          <w:spacing w:val="-11"/>
-        </w:rPr>
-        <w:t xml:space="preserve"> </w:t>
-      </w:r>
-      <w:r>
-        <w:rPr>
-          <w:spacing w:val="-4"/>
-        </w:rPr>
-        <w:t>DE</w:t>
-      </w:r>
-      <w:r>
-        <w:rPr>
-          <w:spacing w:val="-11"/>
-        </w:rPr>
-        <w:t xml:space="preserve"> </w:t>
-      </w:r>
-      <w:r>
-        <w:rPr>
-          <w:spacing w:val="-4"/>
-        </w:rPr>
-        <w:t>JUEGO</w:t>
+          <w:lang w:val="en-GB"/>
+        </w:rPr>
+        <w:t>Button-Runner</w:t>
       </w:r>
     </w:p>
     <w:p>
@@ -98,75 +367,153 @@
       <w:r>
         <w:t xml:space="preserve">Es un juego de plataformas 2D de tipo </w:t>
       </w:r>
+      <w:r>
+        <w:rPr>
+          <w:b/>
+          <w:bCs/>
+        </w:rPr>
+        <w:t>endless</w:t>
+      </w:r>
+      <w:r>
+        <w:t xml:space="preserve"> </w:t>
+      </w:r>
+      <w:r>
+        <w:rPr>
+          <w:b/>
+          <w:bCs/>
+        </w:rPr>
+        <w:t>runner</w:t>
+      </w:r>
+      <w:r>
+        <w:t xml:space="preserve">, en el que el personaje avanza automáticamente hacia la derecha y el jugador debe esquivar obstáculos y enemigos saltando en el momento adecuado. El estilo recuerda al clásico juego del dinosaurio de Google, con una estética más colorida y </w:t>
+      </w:r>
+      <w:r>
+        <w:t>elementos adicionales como monedas y cajas rompibles con poderes.</w:t>
+      </w:r>
+    </w:p>
+    <w:p>
+      <w:pPr>
+        <w:spacing w:line="276" w:lineRule="auto"/>
+      </w:pPr>
+    </w:p>
+    <w:p>
+      <w:pPr>
+        <w:spacing w:line="276" w:lineRule="auto"/>
+      </w:pPr>
+      <w:r>
+        <w:t xml:space="preserve">El jugador toma el control de un personaje que se desplaza automáticamente y solo puede </w:t>
+      </w:r>
+      <w:r>
+        <w:rPr>
+          <w:b/>
+          <w:bCs/>
+        </w:rPr>
+        <w:t>saltar</w:t>
+      </w:r>
+      <w:r>
+        <w:t>. El objetivo es avanzar lo máximo posible</w:t>
+      </w:r>
+      <w:r>
+        <w:t xml:space="preserve"> o bien conseguir una puntuación alta gracias a las monedas, ayudándose también de los poderes que otorgan las cajas.</w:t>
+      </w:r>
+    </w:p>
+    <w:p>
+      <w:pPr>
+        <w:spacing w:line="276" w:lineRule="auto"/>
+      </w:pPr>
+    </w:p>
+    <w:p>
+      <w:pPr>
+        <w:spacing w:line="276" w:lineRule="auto"/>
+      </w:pPr>
+      <w:r>
+        <w:t>Para ello el jugador deberá:</w:t>
+      </w:r>
+    </w:p>
+    <w:p>
+      <w:pPr>
+        <w:pStyle w:val="Prrafodelista"/>
+        <w:numPr>
+          <w:ilvl w:val="0"/>
+          <w:numId w:val="1"/>
+        </w:numPr>
+        <w:spacing w:line="276" w:lineRule="auto"/>
+      </w:pPr>
+      <w:r>
+        <w:t>Saltar con precisión para esquivar obstáculos.</w:t>
+      </w:r>
+    </w:p>
+    <w:p>
+      <w:pPr>
+        <w:pStyle w:val="Prrafodelista"/>
+        <w:numPr>
+          <w:ilvl w:val="0"/>
+          <w:numId w:val="1"/>
+        </w:numPr>
+        <w:spacing w:line="276" w:lineRule="auto"/>
+      </w:pPr>
+      <w:r>
+        <w:t>Conseguir monedas o saltar una gran cantidad de enemigos</w:t>
+      </w:r>
+      <w:r>
+        <w:t xml:space="preserve"> para conseguir </w:t>
+      </w:r>
+      <w:r>
+        <w:t>una</w:t>
+      </w:r>
+      <w:r>
+        <w:t xml:space="preserve"> puntuación </w:t>
+      </w:r>
+      <w:r>
+        <w:t>alta</w:t>
+      </w:r>
+      <w:r>
+        <w:t>.</w:t>
+      </w:r>
+    </w:p>
+    <w:p>
+      <w:pPr>
+        <w:spacing w:line="276" w:lineRule="auto"/>
+      </w:pPr>
+    </w:p>
+    <w:p>
+      <w:pPr>
+        <w:spacing w:line="276" w:lineRule="auto"/>
+        <w:rPr>
+          <w:b/>
+          <w:bCs/>
+          <w:u w:val="single"/>
+        </w:rPr>
+      </w:pPr>
+      <w:r>
+        <w:rPr>
+          <w:b/>
+          <w:bCs/>
+          <w:u w:val="single"/>
+        </w:rPr>
+        <w:lastRenderedPageBreak/>
+        <w:t>Principales características del juego</w:t>
+      </w:r>
+    </w:p>
+    <w:p>
+      <w:pPr>
+        <w:pStyle w:val="Prrafodelista"/>
+        <w:numPr>
+          <w:ilvl w:val="0"/>
+          <w:numId w:val="2"/>
+        </w:numPr>
+        <w:spacing w:line="276" w:lineRule="auto"/>
+      </w:pPr>
+      <w:r>
+        <w:t>Avance automático lateral (</w:t>
+      </w:r>
       <w:proofErr w:type="spellStart"/>
       <w:r>
-        <w:rPr>
-          <w:b/>
-          <w:bCs/>
-        </w:rPr>
-        <w:t>endless</w:t>
+        <w:t>scroll</w:t>
       </w:r>
       <w:proofErr w:type="spellEnd"/>
       <w:r>
-        <w:t xml:space="preserve"> </w:t>
-      </w:r>
-      <w:r>
-        <w:rPr>
-          <w:b/>
-          <w:bCs/>
-        </w:rPr>
-        <w:t>runner</w:t>
-      </w:r>
-      <w:r>
-        <w:t xml:space="preserve">, en el que el personaje avanza automáticamente hacia la derecha y el jugador debe esquivar obstáculos y enemigos saltando en el momento adecuado. El estilo recuerda al clásico juego del dinosaurio de Google, con una estética más colorida y </w:t>
-      </w:r>
-      <w:r>
-        <w:rPr>
-          <w:highlight w:val="yellow"/>
-        </w:rPr>
-        <w:t>elementos adicionales como monedas y cajas rompibles con bonificaciones o poderes.</w:t>
-      </w:r>
-    </w:p>
-    <w:p>
-      <w:pPr>
-        <w:spacing w:line="276" w:lineRule="auto"/>
-      </w:pPr>
-    </w:p>
-    <w:p>
-      <w:pPr>
-        <w:spacing w:line="276" w:lineRule="auto"/>
-      </w:pPr>
-      <w:r>
-        <w:t xml:space="preserve">El jugador toma el control de un personaje que se desplaza automáticamente y solo puede </w:t>
-      </w:r>
-      <w:r>
-        <w:rPr>
-          <w:b/>
-          <w:bCs/>
-        </w:rPr>
-        <w:t>saltar</w:t>
-      </w:r>
-      <w:r>
-        <w:t xml:space="preserve"> o realizar acciones básicas en momentos clave. El objetivo es avanzar lo máximo posible o </w:t>
-      </w:r>
-      <w:r>
-        <w:rPr>
-          <w:highlight w:val="yellow"/>
-        </w:rPr>
-        <w:t>completar un nivel evitando colisiones, recogiendo objetos y manteniendo con vida del personaje.</w:t>
-      </w:r>
-    </w:p>
-    <w:p>
-      <w:pPr>
-        <w:spacing w:line="276" w:lineRule="auto"/>
-      </w:pPr>
-    </w:p>
-    <w:p>
-      <w:pPr>
-        <w:spacing w:line="276" w:lineRule="auto"/>
-      </w:pPr>
-      <w:r>
-        <w:t>Para ello el jugador deberá:</w:t>
+        <w:t xml:space="preserve"> horizontal).</w:t>
       </w:r>
     </w:p>
     <w:p>
@@ -174,12 +521,12 @@
         <w:pStyle w:val="Prrafodelista"/>
         <w:numPr>
           <w:ilvl w:val="0"/>
-          <w:numId w:val="1"/>
-        </w:numPr>
-        <w:spacing w:line="276" w:lineRule="auto"/>
-      </w:pPr>
-      <w:r>
-        <w:t>Saltar con precisión para esquivar enemigos, pinchos y otros obstáculos.</w:t>
+          <w:numId w:val="2"/>
+        </w:numPr>
+        <w:spacing w:line="276" w:lineRule="auto"/>
+      </w:pPr>
+      <w:r>
+        <w:t>Controles sencillos: salto y acción contextual.</w:t>
       </w:r>
     </w:p>
     <w:p>
@@ -187,35 +534,12 @@
         <w:pStyle w:val="Prrafodelista"/>
         <w:numPr>
           <w:ilvl w:val="0"/>
-          <w:numId w:val="1"/>
-        </w:numPr>
-        <w:spacing w:line="276" w:lineRule="auto"/>
-      </w:pPr>
-      <w:r>
-        <w:t>Romper cajas para conseguir la puntuación necesaria.</w:t>
-      </w:r>
-    </w:p>
-    <w:p>
-      <w:pPr>
-        <w:spacing w:line="276" w:lineRule="auto"/>
-      </w:pPr>
-    </w:p>
-    <w:p>
-      <w:pPr>
-        <w:spacing w:line="276" w:lineRule="auto"/>
-        <w:rPr>
-          <w:b/>
-          <w:bCs/>
-          <w:u w:val="single"/>
-        </w:rPr>
-      </w:pPr>
-      <w:r>
-        <w:rPr>
-          <w:b/>
-          <w:bCs/>
-          <w:u w:val="single"/>
-        </w:rPr>
-        <w:t>Principales características del juego</w:t>
+          <w:numId w:val="2"/>
+        </w:numPr>
+        <w:spacing w:line="276" w:lineRule="auto"/>
+      </w:pPr>
+      <w:r>
+        <w:t>Obstáculos: pinchos, enemigos estáticos y dinámicos, cajas.</w:t>
       </w:r>
     </w:p>
     <w:p>
@@ -228,15 +552,28 @@
         <w:spacing w:line="276" w:lineRule="auto"/>
       </w:pPr>
       <w:r>
-        <w:t>Avance automático lateral (</w:t>
+        <w:t>Recolección de monedas.</w:t>
+      </w:r>
+    </w:p>
+    <w:p>
+      <w:pPr>
+        <w:pStyle w:val="Prrafodelista"/>
+        <w:numPr>
+          <w:ilvl w:val="0"/>
+          <w:numId w:val="2"/>
+        </w:numPr>
+        <w:spacing w:line="276" w:lineRule="auto"/>
+      </w:pPr>
+      <w:r>
+        <w:t xml:space="preserve">Efecto </w:t>
       </w:r>
       <w:proofErr w:type="spellStart"/>
       <w:r>
-        <w:t>scroll</w:t>
+        <w:t>parallax</w:t>
       </w:r>
       <w:proofErr w:type="spellEnd"/>
       <w:r>
-        <w:t xml:space="preserve"> horizontal).</w:t>
+        <w:t xml:space="preserve"> con múltiples capas de fondo.</w:t>
       </w:r>
     </w:p>
     <w:p>
@@ -249,7 +586,15 @@
         <w:spacing w:line="276" w:lineRule="auto"/>
       </w:pPr>
       <w:r>
-        <w:t>Controles sencillos: salto y acción contextual.</w:t>
+        <w:t xml:space="preserve">Exportable a PC, </w:t>
+      </w:r>
+      <w:proofErr w:type="spellStart"/>
+      <w:r>
+        <w:t>WebGL</w:t>
+      </w:r>
+      <w:proofErr w:type="spellEnd"/>
+      <w:r>
+        <w:t xml:space="preserve"> y Android.</w:t>
       </w:r>
     </w:p>
     <w:p>
@@ -262,81 +607,13 @@
         <w:spacing w:line="276" w:lineRule="auto"/>
       </w:pPr>
       <w:r>
-        <w:t>Obstáculos: pinchos, enemigos estáticos y dinámicos, cajas.</w:t>
-      </w:r>
-    </w:p>
-    <w:p>
-      <w:pPr>
-        <w:pStyle w:val="Prrafodelista"/>
-        <w:numPr>
-          <w:ilvl w:val="0"/>
-          <w:numId w:val="2"/>
-        </w:numPr>
-        <w:spacing w:line="276" w:lineRule="auto"/>
-      </w:pPr>
-      <w:r>
-        <w:t xml:space="preserve">Recolección de monedas </w:t>
-      </w:r>
-      <w:r>
-        <w:t>y objetos</w:t>
-      </w:r>
-      <w:r>
-        <w:t>.</w:t>
-      </w:r>
-    </w:p>
-    <w:p>
-      <w:pPr>
-        <w:pStyle w:val="Prrafodelista"/>
-        <w:numPr>
-          <w:ilvl w:val="0"/>
-          <w:numId w:val="2"/>
-        </w:numPr>
-        <w:spacing w:line="276" w:lineRule="auto"/>
-      </w:pPr>
-      <w:r>
-        <w:t xml:space="preserve">Efecto </w:t>
-      </w:r>
-      <w:proofErr w:type="spellStart"/>
-      <w:r>
-        <w:t>parallax</w:t>
-      </w:r>
-      <w:proofErr w:type="spellEnd"/>
-      <w:r>
-        <w:t xml:space="preserve"> con múltiples capas de fondo.</w:t>
-      </w:r>
-    </w:p>
-    <w:p>
-      <w:pPr>
-        <w:pStyle w:val="Prrafodelista"/>
-        <w:numPr>
-          <w:ilvl w:val="0"/>
-          <w:numId w:val="2"/>
-        </w:numPr>
-        <w:spacing w:line="276" w:lineRule="auto"/>
-      </w:pPr>
-      <w:r>
-        <w:t xml:space="preserve">Exportable a PC, </w:t>
-      </w:r>
-      <w:proofErr w:type="spellStart"/>
-      <w:r>
-        <w:t>WebGL</w:t>
-      </w:r>
-      <w:proofErr w:type="spellEnd"/>
-      <w:r>
-        <w:t xml:space="preserve"> y Android.</w:t>
-      </w:r>
-    </w:p>
-    <w:p>
-      <w:pPr>
-        <w:pStyle w:val="Prrafodelista"/>
-        <w:numPr>
-          <w:ilvl w:val="0"/>
-          <w:numId w:val="2"/>
-        </w:numPr>
-        <w:spacing w:line="276" w:lineRule="auto"/>
-      </w:pPr>
-      <w:r>
-        <w:t>Interfaz con menú de inicio, pausa y reinicio.</w:t>
+        <w:t>Interfaz con menú de inicio</w:t>
+      </w:r>
+      <w:r>
+        <w:t xml:space="preserve"> y</w:t>
+      </w:r>
+      <w:r>
+        <w:t xml:space="preserve"> pausa.</w:t>
       </w:r>
     </w:p>
     <w:p>
@@ -414,7 +691,6 @@
           <w:b/>
           <w:bCs/>
         </w:rPr>
-        <w:lastRenderedPageBreak/>
         <w:t>dispositivos</w:t>
       </w:r>
       <w:r>
@@ -759,29 +1035,19 @@
     </w:p>
     <w:p>
       <w:pPr>
-        <w:spacing w:line="276" w:lineRule="auto"/>
-        <w:rPr>
-          <w:sz w:val="20"/>
-          <w:szCs w:val="20"/>
-        </w:rPr>
-      </w:pPr>
-      <w:r>
-        <w:br w:type="page"/>
-      </w:r>
-    </w:p>
-    <w:p>
-      <w:pPr>
-        <w:pStyle w:val="Ttulo1"/>
-        <w:spacing w:line="276" w:lineRule="auto"/>
-        <w:rPr>
-          <w:spacing w:val="-2"/>
-        </w:rPr>
-      </w:pPr>
-      <w:r>
-        <w:rPr>
-          <w:spacing w:val="-2"/>
-        </w:rPr>
-        <w:lastRenderedPageBreak/>
+        <w:pStyle w:val="Textoindependiente"/>
+        <w:spacing w:before="47" w:line="276" w:lineRule="auto"/>
+        <w:rPr>
+          <w:b/>
+          <w:bCs/>
+        </w:rPr>
+      </w:pPr>
+    </w:p>
+    <w:p>
+      <w:pPr>
+        <w:pStyle w:val="Ttulo2"/>
+      </w:pPr>
+      <w:r>
         <w:t>Jugabilidad</w:t>
       </w:r>
     </w:p>
@@ -842,7 +1108,13 @@
         <w:spacing w:line="276" w:lineRule="auto"/>
       </w:pPr>
       <w:r>
-        <w:t>Romper cajas al pasar sobre ellas, algunas con bonificaciones u objetos especiales.</w:t>
+        <w:t xml:space="preserve">Romper cajas al pasar sobre ellas, </w:t>
+      </w:r>
+      <w:r>
+        <w:t>que contienen</w:t>
+      </w:r>
+      <w:r>
+        <w:t xml:space="preserve"> bonificaciones u objetos especiales.</w:t>
       </w:r>
     </w:p>
     <w:p>
@@ -855,7 +1127,13 @@
         <w:spacing w:line="276" w:lineRule="auto"/>
       </w:pPr>
       <w:r>
-        <w:t>Recoger monedas y otros ítems que aumentan la puntuación o aportan ventajas.</w:t>
+        <w:t>Recoger monedas que aumentan la puntuación</w:t>
+      </w:r>
+      <w:r>
+        <w:t xml:space="preserve"> significativamente</w:t>
+      </w:r>
+      <w:r>
+        <w:t>.</w:t>
       </w:r>
     </w:p>
     <w:p>
@@ -891,7 +1169,7 @@
         <w:spacing w:line="276" w:lineRule="auto"/>
       </w:pPr>
       <w:r>
-        <w:t>Obstáculos como pinchos, enemigos estáticos o móviles y plataformas.</w:t>
+        <w:t>Obstáculos como pinchos, enemigos.</w:t>
       </w:r>
     </w:p>
     <w:p>
@@ -904,7 +1182,13 @@
         <w:spacing w:line="276" w:lineRule="auto"/>
       </w:pPr>
       <w:r>
-        <w:t>Cajas rompibles, que pueden bloquear el paso o contener mejoras.</w:t>
+        <w:t>Cajas rompibles, que cont</w:t>
+      </w:r>
+      <w:r>
+        <w:t>ienen</w:t>
+      </w:r>
+      <w:r>
+        <w:t xml:space="preserve"> mejoras.</w:t>
       </w:r>
     </w:p>
     <w:p>
@@ -917,7 +1201,7 @@
         <w:spacing w:line="276" w:lineRule="auto"/>
       </w:pPr>
       <w:r>
-        <w:t>Monedas y objetos que incrementan la puntuación o restauran salud.</w:t>
+        <w:t>Monedas que incrementan la puntuación.</w:t>
       </w:r>
     </w:p>
     <w:p>
@@ -992,7 +1276,7 @@
         <w:spacing w:line="276" w:lineRule="auto"/>
       </w:pPr>
       <w:r>
-        <w:t>Memorizar patrones y ubicaciones para avanzar más lejos en cada intento.</w:t>
+        <w:t>Memorizar patrones para avanzar más lejos en cada intento.</w:t>
       </w:r>
     </w:p>
     <w:p>
@@ -1067,18 +1351,10 @@
         <w:spacing w:line="276" w:lineRule="auto"/>
       </w:pPr>
       <w:r>
-        <w:t>Ajustar los tiempos de salto según la velocidad del desplazamiento y el tipo de obstáculo.</w:t>
-      </w:r>
-    </w:p>
-    <w:p>
-      <w:pPr>
-        <w:rPr>
-          <w:sz w:val="20"/>
-          <w:szCs w:val="20"/>
-        </w:rPr>
-      </w:pPr>
-      <w:r>
-        <w:br w:type="page"/>
+        <w:t>Ajustar los tiempos de salto según la velocidad del desplazamiento</w:t>
+      </w:r>
+      <w:r>
+        <w:t>.</w:t>
       </w:r>
     </w:p>
     <w:p>
@@ -1139,7 +1415,19 @@
         <w:spacing w:line="276" w:lineRule="auto"/>
       </w:pPr>
       <w:r>
-        <w:t>El jugador accede al juego desde un menú principal. Una vez comienza la partida, el personaje se desplaza automáticamente hacia la derecha por un nivel continuo lleno de obstáculos, enemigos y objetos. El jugador debe reaccionar en tiempo real para esquivar peligros y avanzar lo máximo posible. Si el personaje pierde toda la vida o colisiona con un obstáculo fatal, el juego se reinicia desde el principio o desde un punto de control si está disponible.</w:t>
+        <w:t xml:space="preserve">El jugador accede al juego desde </w:t>
+      </w:r>
+      <w:r>
+        <w:t xml:space="preserve">la pantalla inicial donde deberá darle a Jugar cuando esté listo. </w:t>
+      </w:r>
+      <w:r>
+        <w:t xml:space="preserve">Una vez </w:t>
+      </w:r>
+      <w:r>
+        <w:t xml:space="preserve">listo, </w:t>
+      </w:r>
+      <w:r>
+        <w:t>comienza la partida, el personaje se desplaza automáticamente hacia la derecha por un nivel continuo lleno de obstáculos, enemigos y objetos. El jugador debe reaccionar en tiempo real para esquivar peligros y avanzar lo máximo posible. Si el personaje colisiona con un obstáculo, el juego se reinicia desde el principio o desde un punto de control si está disponible.</w:t>
       </w:r>
     </w:p>
     <w:p>
@@ -1180,7 +1468,13 @@
         <w:spacing w:line="276" w:lineRule="auto"/>
       </w:pPr>
       <w:r>
-        <w:t>Aumenta la frecuencia y variedad de obstáculos.</w:t>
+        <w:t xml:space="preserve">Aumenta la frecuencia de </w:t>
+      </w:r>
+      <w:r>
+        <w:t>enemigos</w:t>
+      </w:r>
+      <w:r>
+        <w:t>.</w:t>
       </w:r>
     </w:p>
     <w:p>
@@ -1192,18 +1486,6 @@
         <w:spacing w:line="276" w:lineRule="auto"/>
       </w:pPr>
       <w:r>
-        <w:t>Aparecen combinaciones más complejas de enemigos y plataformas.</w:t>
-      </w:r>
-    </w:p>
-    <w:p>
-      <w:pPr>
-        <w:numPr>
-          <w:ilvl w:val="0"/>
-          <w:numId w:val="9"/>
-        </w:numPr>
-        <w:spacing w:line="276" w:lineRule="auto"/>
-      </w:pPr>
-      <w:r>
         <w:t xml:space="preserve">La velocidad del </w:t>
       </w:r>
       <w:proofErr w:type="spellStart"/>
@@ -1253,25 +1535,6 @@
       </w:r>
       <w:r>
         <w:t xml:space="preserve"> que incrementan la puntuación final.</w:t>
-      </w:r>
-    </w:p>
-    <w:p>
-      <w:pPr>
-        <w:numPr>
-          <w:ilvl w:val="0"/>
-          <w:numId w:val="10"/>
-        </w:numPr>
-        <w:spacing w:line="276" w:lineRule="auto"/>
-      </w:pPr>
-      <w:r>
-        <w:rPr>
-          <w:b/>
-          <w:bCs/>
-        </w:rPr>
-        <w:t>Corazones u objetos especiales</w:t>
-      </w:r>
-      <w:r>
-        <w:t xml:space="preserve"> que restauran salud o aportan ventajas.</w:t>
       </w:r>
     </w:p>
     <w:p>
@@ -1466,7 +1729,19 @@
         <w:spacing w:line="276" w:lineRule="auto"/>
       </w:pPr>
       <w:r>
-        <w:t>Colocación estratégica de obstáculos, enemigos y cajas para obligar al jugador a reaccionar constantemente.</w:t>
+        <w:t xml:space="preserve">Colocación estratégica </w:t>
+      </w:r>
+      <w:r>
+        <w:t>de</w:t>
+      </w:r>
+      <w:r>
+        <w:t xml:space="preserve"> enemigos</w:t>
+      </w:r>
+      <w:r>
+        <w:t xml:space="preserve">, monedas y </w:t>
+      </w:r>
+      <w:r>
+        <w:t>cajas para obligar al jugador a reaccionar constantemente.</w:t>
       </w:r>
     </w:p>
     <w:p>
@@ -1796,10 +2071,41 @@
           <w:b/>
           <w:bCs/>
         </w:rPr>
-        <w:t>Contador de monedas</w:t>
-      </w:r>
-      <w:r>
-        <w:t>: muestra cuántas monedas se han recogido en esa partida.</w:t>
+        <w:t xml:space="preserve">Contador de </w:t>
+      </w:r>
+      <w:r>
+        <w:rPr>
+          <w:b/>
+          <w:bCs/>
+        </w:rPr>
+        <w:t>puntos</w:t>
+      </w:r>
+      <w:r>
+        <w:t>: muestra cuánt</w:t>
+      </w:r>
+      <w:r>
+        <w:t>o</w:t>
+      </w:r>
+      <w:r>
+        <w:t xml:space="preserve">s </w:t>
+      </w:r>
+      <w:r>
+        <w:t>puntos en total</w:t>
+      </w:r>
+      <w:r>
+        <w:t xml:space="preserve"> se han</w:t>
+      </w:r>
+      <w:r>
+        <w:t xml:space="preserve"> conseguido saltando enemigos o</w:t>
+      </w:r>
+      <w:r>
+        <w:t xml:space="preserve"> </w:t>
+      </w:r>
+      <w:r>
+        <w:t>recogiendo monedas</w:t>
+      </w:r>
+      <w:r>
+        <w:t xml:space="preserve"> en esa partida.</w:t>
       </w:r>
     </w:p>
     <w:p>
@@ -1818,7 +2124,13 @@
         <w:t>Botón de pausa</w:t>
       </w:r>
       <w:r>
-        <w:t>: permite detener el juego y reiniciar o salir al menú.</w:t>
+        <w:t xml:space="preserve">: permite detener el juego y </w:t>
+      </w:r>
+      <w:r>
+        <w:t>continuar</w:t>
+      </w:r>
+      <w:r>
+        <w:t>.</w:t>
       </w:r>
     </w:p>
     <w:p>
@@ -4310,6 +4622,119 @@
     </w:lvl>
   </w:abstractNum>
   <w:abstractNum w:abstractNumId="14" w15:restartNumberingAfterBreak="0">
+    <w:nsid w:val="439571D3"/>
+    <w:multiLevelType w:val="hybridMultilevel"/>
+    <w:tmpl w:val="1402F9C8"/>
+    <w:lvl w:ilvl="0" w:tplc="0C0A0001">
+      <w:start w:val="1"/>
+      <w:numFmt w:val="bullet"/>
+      <w:lvlText w:val=""/>
+      <w:lvlJc w:val="left"/>
+      <w:pPr>
+        <w:ind w:left="720" w:hanging="360"/>
+      </w:pPr>
+      <w:rPr>
+        <w:rFonts w:ascii="Symbol" w:hAnsi="Symbol" w:hint="default"/>
+      </w:rPr>
+    </w:lvl>
+    <w:lvl w:ilvl="1" w:tplc="0C0A0003" w:tentative="1">
+      <w:start w:val="1"/>
+      <w:numFmt w:val="bullet"/>
+      <w:lvlText w:val="o"/>
+      <w:lvlJc w:val="left"/>
+      <w:pPr>
+        <w:ind w:left="1440" w:hanging="360"/>
+      </w:pPr>
+      <w:rPr>
+        <w:rFonts w:ascii="Courier New" w:hAnsi="Courier New" w:cs="Courier New" w:hint="default"/>
+      </w:rPr>
+    </w:lvl>
+    <w:lvl w:ilvl="2" w:tplc="0C0A0005" w:tentative="1">
+      <w:start w:val="1"/>
+      <w:numFmt w:val="bullet"/>
+      <w:lvlText w:val=""/>
+      <w:lvlJc w:val="left"/>
+      <w:pPr>
+        <w:ind w:left="2160" w:hanging="360"/>
+      </w:pPr>
+      <w:rPr>
+        <w:rFonts w:ascii="Wingdings" w:hAnsi="Wingdings" w:hint="default"/>
+      </w:rPr>
+    </w:lvl>
+    <w:lvl w:ilvl="3" w:tplc="0C0A0001" w:tentative="1">
+      <w:start w:val="1"/>
+      <w:numFmt w:val="bullet"/>
+      <w:lvlText w:val=""/>
+      <w:lvlJc w:val="left"/>
+      <w:pPr>
+        <w:ind w:left="2880" w:hanging="360"/>
+      </w:pPr>
+      <w:rPr>
+        <w:rFonts w:ascii="Symbol" w:hAnsi="Symbol" w:hint="default"/>
+      </w:rPr>
+    </w:lvl>
+    <w:lvl w:ilvl="4" w:tplc="0C0A0003" w:tentative="1">
+      <w:start w:val="1"/>
+      <w:numFmt w:val="bullet"/>
+      <w:lvlText w:val="o"/>
+      <w:lvlJc w:val="left"/>
+      <w:pPr>
+        <w:ind w:left="3600" w:hanging="360"/>
+      </w:pPr>
+      <w:rPr>
+        <w:rFonts w:ascii="Courier New" w:hAnsi="Courier New" w:cs="Courier New" w:hint="default"/>
+      </w:rPr>
+    </w:lvl>
+    <w:lvl w:ilvl="5" w:tplc="0C0A0005" w:tentative="1">
+      <w:start w:val="1"/>
+      <w:numFmt w:val="bullet"/>
+      <w:lvlText w:val=""/>
+      <w:lvlJc w:val="left"/>
+      <w:pPr>
+        <w:ind w:left="4320" w:hanging="360"/>
+      </w:pPr>
+      <w:rPr>
+        <w:rFonts w:ascii="Wingdings" w:hAnsi="Wingdings" w:hint="default"/>
+      </w:rPr>
+    </w:lvl>
+    <w:lvl w:ilvl="6" w:tplc="0C0A0001" w:tentative="1">
+      <w:start w:val="1"/>
+      <w:numFmt w:val="bullet"/>
+      <w:lvlText w:val=""/>
+      <w:lvlJc w:val="left"/>
+      <w:pPr>
+        <w:ind w:left="5040" w:hanging="360"/>
+      </w:pPr>
+      <w:rPr>
+        <w:rFonts w:ascii="Symbol" w:hAnsi="Symbol" w:hint="default"/>
+      </w:rPr>
+    </w:lvl>
+    <w:lvl w:ilvl="7" w:tplc="0C0A0003" w:tentative="1">
+      <w:start w:val="1"/>
+      <w:numFmt w:val="bullet"/>
+      <w:lvlText w:val="o"/>
+      <w:lvlJc w:val="left"/>
+      <w:pPr>
+        <w:ind w:left="5760" w:hanging="360"/>
+      </w:pPr>
+      <w:rPr>
+        <w:rFonts w:ascii="Courier New" w:hAnsi="Courier New" w:cs="Courier New" w:hint="default"/>
+      </w:rPr>
+    </w:lvl>
+    <w:lvl w:ilvl="8" w:tplc="0C0A0005" w:tentative="1">
+      <w:start w:val="1"/>
+      <w:numFmt w:val="bullet"/>
+      <w:lvlText w:val=""/>
+      <w:lvlJc w:val="left"/>
+      <w:pPr>
+        <w:ind w:left="6480" w:hanging="360"/>
+      </w:pPr>
+      <w:rPr>
+        <w:rFonts w:ascii="Wingdings" w:hAnsi="Wingdings" w:hint="default"/>
+      </w:rPr>
+    </w:lvl>
+  </w:abstractNum>
+  <w:abstractNum w:abstractNumId="15" w15:restartNumberingAfterBreak="0">
     <w:nsid w:val="44C02F8E"/>
     <w:multiLevelType w:val="hybridMultilevel"/>
     <w:tmpl w:val="0B5638EC"/>
@@ -4422,7 +4847,7 @@
       </w:rPr>
     </w:lvl>
   </w:abstractNum>
-  <w:abstractNum w:abstractNumId="15" w15:restartNumberingAfterBreak="0">
+  <w:abstractNum w:abstractNumId="16" w15:restartNumberingAfterBreak="0">
     <w:nsid w:val="46113F8B"/>
     <w:multiLevelType w:val="multilevel"/>
     <w:tmpl w:val="022ED988"/>
@@ -4571,7 +4996,7 @@
       </w:rPr>
     </w:lvl>
   </w:abstractNum>
-  <w:abstractNum w:abstractNumId="16" w15:restartNumberingAfterBreak="0">
+  <w:abstractNum w:abstractNumId="17" w15:restartNumberingAfterBreak="0">
     <w:nsid w:val="4E4313FA"/>
     <w:multiLevelType w:val="hybridMultilevel"/>
     <w:tmpl w:val="FF46CB0C"/>
@@ -4684,7 +5109,7 @@
       </w:rPr>
     </w:lvl>
   </w:abstractNum>
-  <w:abstractNum w:abstractNumId="17" w15:restartNumberingAfterBreak="0">
+  <w:abstractNum w:abstractNumId="18" w15:restartNumberingAfterBreak="0">
     <w:nsid w:val="5B547FAE"/>
     <w:multiLevelType w:val="multilevel"/>
     <w:tmpl w:val="F9C209D8"/>
@@ -4833,7 +5258,7 @@
       </w:rPr>
     </w:lvl>
   </w:abstractNum>
-  <w:abstractNum w:abstractNumId="18" w15:restartNumberingAfterBreak="0">
+  <w:abstractNum w:abstractNumId="19" w15:restartNumberingAfterBreak="0">
     <w:nsid w:val="6BBB3AB7"/>
     <w:multiLevelType w:val="multilevel"/>
     <w:tmpl w:val="7A5EDB38"/>
@@ -4982,7 +5407,7 @@
       </w:rPr>
     </w:lvl>
   </w:abstractNum>
-  <w:abstractNum w:abstractNumId="19" w15:restartNumberingAfterBreak="0">
+  <w:abstractNum w:abstractNumId="20" w15:restartNumberingAfterBreak="0">
     <w:nsid w:val="72921359"/>
     <w:multiLevelType w:val="hybridMultilevel"/>
     <w:tmpl w:val="C570041E"/>
@@ -5095,7 +5520,7 @@
       </w:rPr>
     </w:lvl>
   </w:abstractNum>
-  <w:abstractNum w:abstractNumId="20" w15:restartNumberingAfterBreak="0">
+  <w:abstractNum w:abstractNumId="21" w15:restartNumberingAfterBreak="0">
     <w:nsid w:val="73CC239B"/>
     <w:multiLevelType w:val="hybridMultilevel"/>
     <w:tmpl w:val="753CD8C2"/>
@@ -5208,7 +5633,7 @@
       </w:rPr>
     </w:lvl>
   </w:abstractNum>
-  <w:abstractNum w:abstractNumId="21" w15:restartNumberingAfterBreak="0">
+  <w:abstractNum w:abstractNumId="22" w15:restartNumberingAfterBreak="0">
     <w:nsid w:val="75255795"/>
     <w:multiLevelType w:val="multilevel"/>
     <w:tmpl w:val="4D923E00"/>
@@ -5357,7 +5782,7 @@
       </w:rPr>
     </w:lvl>
   </w:abstractNum>
-  <w:abstractNum w:abstractNumId="22" w15:restartNumberingAfterBreak="0">
+  <w:abstractNum w:abstractNumId="23" w15:restartNumberingAfterBreak="0">
     <w:nsid w:val="7DC258FF"/>
     <w:multiLevelType w:val="multilevel"/>
     <w:tmpl w:val="E75EAA52"/>
@@ -5510,7 +5935,7 @@
     <w:abstractNumId w:val="5"/>
   </w:num>
   <w:num w:numId="2" w16cid:durableId="1961522453">
-    <w:abstractNumId w:val="19"/>
+    <w:abstractNumId w:val="20"/>
   </w:num>
   <w:num w:numId="3" w16cid:durableId="128866884">
     <w:abstractNumId w:val="11"/>
@@ -5519,25 +5944,25 @@
     <w:abstractNumId w:val="13"/>
   </w:num>
   <w:num w:numId="5" w16cid:durableId="1715545119">
-    <w:abstractNumId w:val="20"/>
+    <w:abstractNumId w:val="21"/>
   </w:num>
   <w:num w:numId="6" w16cid:durableId="2056463550">
-    <w:abstractNumId w:val="16"/>
+    <w:abstractNumId w:val="17"/>
   </w:num>
   <w:num w:numId="7" w16cid:durableId="836917501">
     <w:abstractNumId w:val="6"/>
   </w:num>
   <w:num w:numId="8" w16cid:durableId="1573857804">
-    <w:abstractNumId w:val="14"/>
+    <w:abstractNumId w:val="15"/>
   </w:num>
   <w:num w:numId="9" w16cid:durableId="816067545">
     <w:abstractNumId w:val="3"/>
   </w:num>
   <w:num w:numId="10" w16cid:durableId="1648628008">
-    <w:abstractNumId w:val="15"/>
+    <w:abstractNumId w:val="16"/>
   </w:num>
   <w:num w:numId="11" w16cid:durableId="2023555975">
-    <w:abstractNumId w:val="17"/>
+    <w:abstractNumId w:val="18"/>
   </w:num>
   <w:num w:numId="12" w16cid:durableId="678702083">
     <w:abstractNumId w:val="9"/>
@@ -5552,7 +5977,7 @@
     <w:abstractNumId w:val="1"/>
   </w:num>
   <w:num w:numId="16" w16cid:durableId="1098864326">
-    <w:abstractNumId w:val="22"/>
+    <w:abstractNumId w:val="23"/>
   </w:num>
   <w:num w:numId="17" w16cid:durableId="2123525709">
     <w:abstractNumId w:val="12"/>
@@ -5561,7 +5986,7 @@
     <w:abstractNumId w:val="7"/>
   </w:num>
   <w:num w:numId="19" w16cid:durableId="1044016406">
-    <w:abstractNumId w:val="18"/>
+    <w:abstractNumId w:val="19"/>
   </w:num>
   <w:num w:numId="20" w16cid:durableId="120458807">
     <w:abstractNumId w:val="4"/>
@@ -5570,10 +5995,13 @@
     <w:abstractNumId w:val="10"/>
   </w:num>
   <w:num w:numId="22" w16cid:durableId="1975284163">
-    <w:abstractNumId w:val="21"/>
+    <w:abstractNumId w:val="22"/>
   </w:num>
   <w:num w:numId="23" w16cid:durableId="850922422">
     <w:abstractNumId w:val="2"/>
+  </w:num>
+  <w:num w:numId="24" w16cid:durableId="1893544003">
+    <w:abstractNumId w:val="14"/>
   </w:num>
 </w:numbering>
 </file>

</xml_diff>